<commit_message>
Fixed an error when adding an already added laboratory work
</commit_message>
<xml_diff>
--- a/Users/3/Лабораторная работа №3.docx
+++ b/Users/3/Лабораторная работа №3.docx
@@ -15,7 +15,7 @@
           <w:rFonts w:ascii="Times New Roman" w:hAnsi="Times New Roman" w:cs="Times New Roman"/>
           <w:sz w:val="28"/>
         </w:rPr>
-        <w:t>Лабораторная работа №3</w:t>
+        <w:t>Лабораторная работа №2</w:t>
       </w:r>
       <w:bookmarkStart w:id="0" w:name="_GoBack"/>
       <w:bookmarkEnd w:id="0"/>
@@ -424,7 +424,7 @@
   <w:style w:type="paragraph" w:default="1" w:styleId="a">
     <w:name w:val="Normal"/>
     <w:qFormat/>
-    <w:rsid w:val="0093031E"/>
+    <w:rsid w:val="00C31159"/>
     <w:pPr>
       <w:spacing w:line="256" w:lineRule="auto"/>
     </w:pPr>

</xml_diff>